<commit_message>
Skrevet om reset i rapport
</commit_message>
<xml_diff>
--- a/Prosjekt-del-1/Rapport og skriv/Bård oppgv1-4.docx
+++ b/Prosjekt-del-1/Rapport og skriv/Bård oppgv1-4.docx
@@ -638,38 +638,173 @@
     <w:p>
       <w:proofErr w:type="spellStart"/>
       <w:r>
-        <w:t>Resetbryteren</w:t>
-      </w:r>
-      <w:proofErr w:type="spellEnd"/>
+        <w:t>Resetbryter</w:t>
+      </w:r>
+      <w:r>
+        <w:t>en</w:t>
+      </w:r>
+      <w:proofErr w:type="spellEnd"/>
+      <w:r>
+        <w:t xml:space="preserve"> har som funksjon å </w:t>
+      </w:r>
+      <w:proofErr w:type="spellStart"/>
+      <w:r>
+        <w:t>initialisere</w:t>
+      </w:r>
+      <w:proofErr w:type="spellEnd"/>
+      <w:r>
+        <w:t xml:space="preserve"> all I/O, og sette program-</w:t>
+      </w:r>
+      <w:proofErr w:type="spellStart"/>
+      <w:r>
+        <w:t>counteren</w:t>
+      </w:r>
+      <w:proofErr w:type="spellEnd"/>
+      <w:r>
+        <w:t xml:space="preserve"> vår til null. I praksis lar den </w:t>
+      </w:r>
+      <w:proofErr w:type="gramStart"/>
+      <w:r>
+        <w:t>oss ”</w:t>
+      </w:r>
+      <w:proofErr w:type="spellStart"/>
+      <w:r>
+        <w:t>restarte</w:t>
+      </w:r>
+      <w:proofErr w:type="spellEnd"/>
+      <w:proofErr w:type="gramEnd"/>
+      <w:r>
+        <w:t>” mikrokontrolleren.</w:t>
+      </w:r>
       <w:r>
         <w:t xml:space="preserve"> </w:t>
       </w:r>
-      <w:bookmarkStart w:id="0" w:name="_GoBack"/>
-      <w:bookmarkEnd w:id="0"/>
-    </w:p>
-    <w:p/>
-    <w:p>
-      <w:pPr>
-        <w:rPr>
-          <w:rFonts w:eastAsiaTheme="minorEastAsia"/>
-        </w:rPr>
-      </w:pPr>
-      <w:r>
-        <w:t>For</w:t>
-      </w:r>
-      <w:r>
-        <w:t xml:space="preserve"> å kunne resette mikrokontrolleren, valgte vi å lage </w:t>
+    </w:p>
+    <w:p>
+      <w:r>
+        <w:t xml:space="preserve">Reset-funksjonen i Atmega168 er aktiv lav. Det vil si at vi aktiverer den når koblingen til pinnen går til jord. Dette gjøres med en ekstern kobling. </w:t>
+      </w:r>
+    </w:p>
+    <w:p>
+      <w:r>
+        <w:t>For å hindre/redusere støy som kan a</w:t>
+      </w:r>
+      <w:r>
+        <w:t xml:space="preserve">ktivere reset-funksjonen, har mikrokontrolleren en </w:t>
       </w:r>
       <w:proofErr w:type="gramStart"/>
       <w:r>
-        <w:t>en ”pull</w:t>
+        <w:t>intern ”pull</w:t>
       </w:r>
       <w:proofErr w:type="gramEnd"/>
       <w:r>
-        <w:t>-up”</w:t>
-      </w:r>
-      <w:r>
-        <w:t xml:space="preserve"> reset. Denne ligger med konstant 5V inn på en invertert reset-pin. Mikrokontrolleren vil altså resette seg først når spenningen går til 0V. Dette skjer da </w:t>
+        <w:t>-up” motst</w:t>
+      </w:r>
+      <w:r>
+        <w:t xml:space="preserve">and. </w:t>
+      </w:r>
+      <w:r>
+        <w:t xml:space="preserve">Databladet spesifiserer at den interne motstanden kan være utilstrekkelig i miljøer med mye støy, og at det vil resultere i sporadiske aktiveringer av reset-funksjonen.  </w:t>
+      </w:r>
+    </w:p>
+    <w:p>
+      <w:pPr>
+        <w:rPr>
+          <w:rFonts w:eastAsiaTheme="minorEastAsia"/>
+        </w:rPr>
+      </w:pPr>
+      <w:r>
+        <w:rPr>
+          <w:noProof/>
+          <w:lang w:eastAsia="nb-NO"/>
+        </w:rPr>
+        <w:drawing>
+          <wp:anchor distT="0" distB="0" distL="114300" distR="114300" simplePos="0" relativeHeight="251681792" behindDoc="0" locked="0" layoutInCell="1" allowOverlap="1" wp14:anchorId="396143B2" wp14:editId="14E00DA7">
+            <wp:simplePos x="0" y="0"/>
+            <wp:positionH relativeFrom="column">
+              <wp:posOffset>2922905</wp:posOffset>
+            </wp:positionH>
+            <wp:positionV relativeFrom="paragraph">
+              <wp:posOffset>514985</wp:posOffset>
+            </wp:positionV>
+            <wp:extent cx="2804795" cy="1389380"/>
+            <wp:effectExtent l="0" t="0" r="0" b="7620"/>
+            <wp:wrapTight wrapText="bothSides">
+              <wp:wrapPolygon edited="0">
+                <wp:start x="0" y="0"/>
+                <wp:lineTo x="0" y="21324"/>
+                <wp:lineTo x="21321" y="21324"/>
+                <wp:lineTo x="21321" y="0"/>
+                <wp:lineTo x="0" y="0"/>
+              </wp:wrapPolygon>
+            </wp:wrapTight>
+            <wp:docPr id="7" name="Bilde 7" descr="/Volumes/C/Users/Barstad/Desktop/Screenshots eagle/Prosjekt1PullupReset.JPG"/>
+            <wp:cNvGraphicFramePr>
+              <a:graphicFrameLocks xmlns:a="http://schemas.openxmlformats.org/drawingml/2006/main" noChangeAspect="1"/>
+            </wp:cNvGraphicFramePr>
+            <a:graphic xmlns:a="http://schemas.openxmlformats.org/drawingml/2006/main">
+              <a:graphicData uri="http://schemas.openxmlformats.org/drawingml/2006/picture">
+                <pic:pic xmlns:pic="http://schemas.openxmlformats.org/drawingml/2006/picture">
+                  <pic:nvPicPr>
+                    <pic:cNvPr id="0" name="Picture 1" descr="/Volumes/C/Users/Barstad/Desktop/Screenshots eagle/Prosjekt1PullupReset.JPG"/>
+                    <pic:cNvPicPr>
+                      <a:picLocks noChangeAspect="1" noChangeArrowheads="1"/>
+                    </pic:cNvPicPr>
+                  </pic:nvPicPr>
+                  <pic:blipFill>
+                    <a:blip r:embed="rId10">
+                      <a:extLst>
+                        <a:ext uri="{28A0092B-C50C-407E-A947-70E740481C1C}">
+                          <a14:useLocalDpi xmlns:a14="http://schemas.microsoft.com/office/drawing/2010/main" val="0"/>
+                        </a:ext>
+                      </a:extLst>
+                    </a:blip>
+                    <a:srcRect/>
+                    <a:stretch>
+                      <a:fillRect/>
+                    </a:stretch>
+                  </pic:blipFill>
+                  <pic:spPr bwMode="auto">
+                    <a:xfrm>
+                      <a:off x="0" y="0"/>
+                      <a:ext cx="2804795" cy="1389380"/>
+                    </a:xfrm>
+                    <a:prstGeom prst="rect">
+                      <a:avLst/>
+                    </a:prstGeom>
+                    <a:noFill/>
+                    <a:ln>
+                      <a:noFill/>
+                    </a:ln>
+                  </pic:spPr>
+                </pic:pic>
+              </a:graphicData>
+            </a:graphic>
+            <wp14:sizeRelH relativeFrom="page">
+              <wp14:pctWidth>0</wp14:pctWidth>
+            </wp14:sizeRelH>
+            <wp14:sizeRelV relativeFrom="page">
+              <wp14:pctHeight>0</wp14:pctHeight>
+            </wp14:sizeRelV>
+          </wp:anchor>
+        </w:drawing>
+      </w:r>
+      <w:r>
+        <w:t>For å s</w:t>
+      </w:r>
+      <w:r>
+        <w:t xml:space="preserve">ikre oss mot uventede resetter, koblet vi opp en </w:t>
+      </w:r>
+      <w:proofErr w:type="gramStart"/>
+      <w:r>
+        <w:t>ekstern ”pull</w:t>
+      </w:r>
+      <w:proofErr w:type="gramEnd"/>
+      <w:r>
+        <w:t xml:space="preserve">-up” reset. </w:t>
+      </w:r>
+      <w:r>
+        <w:t xml:space="preserve">Denne står med konstant 5V inn på PC6, og vil gå lav dersom </w:t>
       </w:r>
       <w:proofErr w:type="spellStart"/>
       <w:r>
@@ -677,10 +812,16 @@
       </w:r>
       <w:proofErr w:type="spellEnd"/>
       <w:r>
-        <w:t xml:space="preserve"> blir trykket og lager en kobling til jord. </w:t>
-      </w:r>
-      <w:r>
-        <w:t>En motstand på 100k</w:t>
+        <w:t xml:space="preserve"> bl</w:t>
+      </w:r>
+      <w:r>
+        <w:t xml:space="preserve">ir trykket. </w:t>
+      </w:r>
+      <w:r>
+        <w:t>Ved å koble inn en motstand på 100</w:t>
+      </w:r>
+      <w:r>
+        <w:t>k</w:t>
       </w:r>
       <m:oMath>
         <m:r>
@@ -697,7 +838,49 @@
         <w:rPr>
           <w:rFonts w:eastAsiaTheme="minorEastAsia"/>
         </w:rPr>
-        <w:t xml:space="preserve"> ble brukt mellom </w:t>
+        <w:t>, så:</w:t>
+      </w:r>
+    </w:p>
+    <w:p>
+      <w:pPr>
+        <w:pStyle w:val="Listeavsnitt"/>
+        <w:numPr>
+          <w:ilvl w:val="0"/>
+          <w:numId w:val="4"/>
+        </w:numPr>
+      </w:pPr>
+      <w:r>
+        <w:rPr>
+          <w:rFonts w:eastAsiaTheme="minorEastAsia"/>
+        </w:rPr>
+        <w:t>Hindrer vi sporadiske resetter</w:t>
+      </w:r>
+      <w:r>
+        <w:rPr>
+          <w:rFonts w:eastAsiaTheme="minorEastAsia"/>
+        </w:rPr>
+        <w:t>.</w:t>
+      </w:r>
+    </w:p>
+    <w:p>
+      <w:pPr>
+        <w:pStyle w:val="Listeavsnitt"/>
+        <w:numPr>
+          <w:ilvl w:val="0"/>
+          <w:numId w:val="4"/>
+        </w:numPr>
+      </w:pPr>
+      <w:r>
+        <w:rPr>
+          <w:rFonts w:eastAsiaTheme="minorEastAsia"/>
+        </w:rPr>
+        <w:t xml:space="preserve">Hindrer vi </w:t>
+      </w:r>
+      <w:r>
+        <w:rPr>
+          <w:rFonts w:eastAsiaTheme="minorEastAsia"/>
+        </w:rPr>
+        <w:t xml:space="preserve">kortslutning mellom </w:t>
       </w:r>
       <w:proofErr w:type="spellStart"/>
       <w:r>
@@ -711,20 +894,104 @@
         <w:rPr>
           <w:rFonts w:eastAsiaTheme="minorEastAsia"/>
         </w:rPr>
-        <w:t xml:space="preserve"> og reset for å hindre støy, samt redusere </w:t>
-      </w:r>
-      <w:r>
-        <w:rPr>
-          <w:rFonts w:eastAsiaTheme="minorEastAsia"/>
-        </w:rPr>
-        <w:t xml:space="preserve">størrelsen på </w:t>
-      </w:r>
-      <w:r>
-        <w:rPr>
-          <w:rFonts w:eastAsiaTheme="minorEastAsia"/>
-        </w:rPr>
-        <w:t xml:space="preserve">strømmen gjennom bryteren dersom denne ble trykt. </w:t>
-      </w:r>
+        <w:t xml:space="preserve"> o</w:t>
+      </w:r>
+      <w:r>
+        <w:rPr>
+          <w:rFonts w:eastAsiaTheme="minorEastAsia"/>
+        </w:rPr>
+        <w:t>g jord når bryteren blir trykt</w:t>
+      </w:r>
+      <w:r>
+        <w:rPr>
+          <w:rFonts w:eastAsiaTheme="minorEastAsia"/>
+        </w:rPr>
+        <w:t>.</w:t>
+      </w:r>
+    </w:p>
+    <w:p>
+      <w:pPr>
+        <w:pStyle w:val="Listeavsnitt"/>
+        <w:numPr>
+          <w:ilvl w:val="0"/>
+          <w:numId w:val="4"/>
+        </w:numPr>
+      </w:pPr>
+      <w:r>
+        <w:rPr>
+          <w:rFonts w:eastAsiaTheme="minorEastAsia"/>
+        </w:rPr>
+        <w:t>R</w:t>
+      </w:r>
+      <w:r>
+        <w:rPr>
+          <w:rFonts w:eastAsiaTheme="minorEastAsia"/>
+        </w:rPr>
+        <w:t>edusere</w:t>
+      </w:r>
+      <w:r>
+        <w:rPr>
+          <w:rFonts w:eastAsiaTheme="minorEastAsia"/>
+        </w:rPr>
+        <w:t>r</w:t>
+      </w:r>
+      <w:r>
+        <w:rPr>
+          <w:rFonts w:eastAsiaTheme="minorEastAsia"/>
+        </w:rPr>
+        <w:t xml:space="preserve"> vi</w:t>
+      </w:r>
+      <w:r>
+        <w:rPr>
+          <w:rFonts w:eastAsiaTheme="minorEastAsia"/>
+        </w:rPr>
+        <w:t xml:space="preserve"> strøm- og </w:t>
+      </w:r>
+      <w:proofErr w:type="spellStart"/>
+      <w:r>
+        <w:rPr>
+          <w:rFonts w:eastAsiaTheme="minorEastAsia"/>
+        </w:rPr>
+        <w:t>spenningspeaks</w:t>
+      </w:r>
+      <w:proofErr w:type="spellEnd"/>
+      <w:r>
+        <w:rPr>
+          <w:rFonts w:eastAsiaTheme="minorEastAsia"/>
+        </w:rPr>
+        <w:t xml:space="preserve"> fra kondensa</w:t>
+      </w:r>
+      <w:r>
+        <w:rPr>
+          <w:rFonts w:eastAsiaTheme="minorEastAsia"/>
+        </w:rPr>
+        <w:t>torene når bryteren blir trykt</w:t>
+      </w:r>
+      <w:r>
+        <w:rPr>
+          <w:rFonts w:eastAsiaTheme="minorEastAsia"/>
+        </w:rPr>
+        <w:t>.</w:t>
+      </w:r>
+    </w:p>
+    <w:p/>
+    <w:p/>
+    <w:p/>
+    <w:p>
+      <w:pPr>
+        <w:rPr>
+          <w:rFonts w:eastAsiaTheme="minorEastAsia"/>
+        </w:rPr>
+      </w:pPr>
+    </w:p>
+    <w:p>
+      <w:pPr>
+        <w:rPr>
+          <w:rFonts w:eastAsiaTheme="minorEastAsia"/>
+        </w:rPr>
+      </w:pPr>
+      <w:bookmarkStart w:id="0" w:name="_GoBack"/>
+      <w:bookmarkEnd w:id="0"/>
     </w:p>
     <w:p>
       <w:r>
@@ -828,7 +1095,7 @@
                     </pic:cNvPicPr>
                   </pic:nvPicPr>
                   <pic:blipFill>
-                    <a:blip r:embed="rId10">
+                    <a:blip r:embed="rId11">
                       <a:extLst>
                         <a:ext uri="{28A0092B-C50C-407E-A947-70E740481C1C}">
                           <a14:useLocalDpi xmlns:a14="http://schemas.microsoft.com/office/drawing/2010/main" val="0"/>
@@ -980,7 +1247,7 @@
                     <pic:cNvPicPr/>
                   </pic:nvPicPr>
                   <pic:blipFill>
-                    <a:blip r:embed="rId11">
+                    <a:blip r:embed="rId12">
                       <a:extLst>
                         <a:ext uri="{28A0092B-C50C-407E-A947-70E740481C1C}">
                           <a14:useLocalDpi xmlns:a14="http://schemas.microsoft.com/office/drawing/2010/main" val="0"/>
@@ -1259,7 +1526,7 @@
                     </pic:cNvPicPr>
                   </pic:nvPicPr>
                   <pic:blipFill>
-                    <a:blip r:embed="rId12">
+                    <a:blip r:embed="rId13">
                       <a:extLst>
                         <a:ext uri="{28A0092B-C50C-407E-A947-70E740481C1C}">
                           <a14:useLocalDpi xmlns:a14="http://schemas.microsoft.com/office/drawing/2010/main" val="0"/>
@@ -1490,7 +1757,7 @@
                     </pic:cNvPicPr>
                   </pic:nvPicPr>
                   <pic:blipFill>
-                    <a:blip r:embed="rId13">
+                    <a:blip r:embed="rId14">
                       <a:extLst>
                         <a:ext uri="{28A0092B-C50C-407E-A947-70E740481C1C}">
                           <a14:useLocalDpi xmlns:a14="http://schemas.microsoft.com/office/drawing/2010/main" val="0"/>
@@ -1579,7 +1846,7 @@
                     </pic:cNvPicPr>
                   </pic:nvPicPr>
                   <pic:blipFill rotWithShape="1">
-                    <a:blip r:embed="rId14">
+                    <a:blip r:embed="rId15">
                       <a:extLst>
                         <a:ext uri="{28A0092B-C50C-407E-A947-70E740481C1C}">
                           <a14:useLocalDpi xmlns:a14="http://schemas.microsoft.com/office/drawing/2010/main" val="0"/>
@@ -2107,7 +2374,7 @@
                     </pic:cNvPicPr>
                   </pic:nvPicPr>
                   <pic:blipFill>
-                    <a:blip r:embed="rId15">
+                    <a:blip r:embed="rId16">
                       <a:extLst>
                         <a:ext uri="{28A0092B-C50C-407E-A947-70E740481C1C}">
                           <a14:useLocalDpi xmlns:a14="http://schemas.microsoft.com/office/drawing/2010/main" val="0"/>
@@ -2367,7 +2634,7 @@
                     <pic:cNvPicPr/>
                   </pic:nvPicPr>
                   <pic:blipFill>
-                    <a:blip r:embed="rId16">
+                    <a:blip r:embed="rId17">
                       <a:extLst>
                         <a:ext uri="{28A0092B-C50C-407E-A947-70E740481C1C}">
                           <a14:useLocalDpi xmlns:a14="http://schemas.microsoft.com/office/drawing/2010/main" val="0"/>
@@ -2543,7 +2810,7 @@
                     <pic:cNvPicPr/>
                   </pic:nvPicPr>
                   <pic:blipFill>
-                    <a:blip r:embed="rId17">
+                    <a:blip r:embed="rId18">
                       <a:extLst>
                         <a:ext uri="{28A0092B-C50C-407E-A947-70E740481C1C}">
                           <a14:useLocalDpi xmlns:a14="http://schemas.microsoft.com/office/drawing/2010/main" val="0"/>
@@ -2664,7 +2931,7 @@
                     </pic:cNvPicPr>
                   </pic:nvPicPr>
                   <pic:blipFill>
-                    <a:blip r:embed="rId18">
+                    <a:blip r:embed="rId19">
                       <a:extLst>
                         <a:ext uri="{28A0092B-C50C-407E-A947-70E740481C1C}">
                           <a14:useLocalDpi xmlns:a14="http://schemas.microsoft.com/office/drawing/2010/main" val="0"/>
@@ -3105,15 +3372,7 @@
             <w:sz w:val="22"/>
             <w:szCs w:val="22"/>
           </w:rPr>
-          <m:t>PWM frekven</m:t>
-        </m:r>
-        <m:r>
-          <w:rPr>
-            <w:rFonts w:ascii="Cambria Math" w:hAnsi="Cambria Math"/>
-            <w:sz w:val="22"/>
-            <w:szCs w:val="22"/>
-          </w:rPr>
-          <m:t xml:space="preserve">s= </m:t>
+          <m:t xml:space="preserve">PWM frekvens= </m:t>
         </m:r>
         <m:f>
           <m:fPr>
@@ -3225,15 +3484,7 @@
             <w:sz w:val="22"/>
             <w:szCs w:val="22"/>
           </w:rPr>
-          <m:t>=30,52 Hz</m:t>
-        </m:r>
-        <m:r>
-          <w:rPr>
-            <w:rFonts w:ascii="Cambria Math" w:hAnsi="Cambria Math"/>
-            <w:sz w:val="22"/>
-            <w:szCs w:val="22"/>
-          </w:rPr>
-          <m:t xml:space="preserve"> </m:t>
+          <m:t xml:space="preserve">=30,52 Hz </m:t>
         </m:r>
       </m:oMath>
     </w:p>
@@ -3571,7 +3822,7 @@
                     </pic:cNvPicPr>
                   </pic:nvPicPr>
                   <pic:blipFill>
-                    <a:blip r:embed="rId19">
+                    <a:blip r:embed="rId20">
                       <a:extLst>
                         <a:ext uri="{28A0092B-C50C-407E-A947-70E740481C1C}">
                           <a14:useLocalDpi xmlns:a14="http://schemas.microsoft.com/office/drawing/2010/main" val="0"/>
@@ -4015,7 +4266,7 @@
                     <pic:cNvPicPr/>
                   </pic:nvPicPr>
                   <pic:blipFill>
-                    <a:blip r:embed="rId20"/>
+                    <a:blip r:embed="rId21"/>
                     <a:stretch>
                       <a:fillRect/>
                     </a:stretch>
@@ -4091,6 +4342,119 @@
 <file path=word/numbering.xml><?xml version="1.0" encoding="utf-8"?>
 <w:numbering xmlns:wpc="http://schemas.microsoft.com/office/word/2010/wordprocessingCanvas" xmlns:mo="http://schemas.microsoft.com/office/mac/office/2008/main" xmlns:mc="http://schemas.openxmlformats.org/markup-compatibility/2006" xmlns:mv="urn:schemas-microsoft-com:mac:vml" xmlns:o="urn:schemas-microsoft-com:office:office" xmlns:r="http://schemas.openxmlformats.org/officeDocument/2006/relationships" xmlns:m="http://schemas.openxmlformats.org/officeDocument/2006/math" xmlns:v="urn:schemas-microsoft-com:vml" xmlns:wp14="http://schemas.microsoft.com/office/word/2010/wordprocessingDrawing" xmlns:wp="http://schemas.openxmlformats.org/drawingml/2006/wordprocessingDrawing" xmlns:w10="urn:schemas-microsoft-com:office:word" xmlns:w="http://schemas.openxmlformats.org/wordprocessingml/2006/main" xmlns:w14="http://schemas.microsoft.com/office/word/2010/wordml" xmlns:w15="http://schemas.microsoft.com/office/word/2012/wordml" xmlns:wpg="http://schemas.microsoft.com/office/word/2010/wordprocessingGroup" xmlns:wpi="http://schemas.microsoft.com/office/word/2010/wordprocessingInk" xmlns:wne="http://schemas.microsoft.com/office/word/2006/wordml" xmlns:wps="http://schemas.microsoft.com/office/word/2010/wordprocessingShape" mc:Ignorable="w14 w15 wp14">
   <w:abstractNum w:abstractNumId="0">
+    <w:nsid w:val="11D727A9"/>
+    <w:multiLevelType w:val="hybridMultilevel"/>
+    <w:tmpl w:val="9F90D6E0"/>
+    <w:lvl w:ilvl="0" w:tplc="6F881016">
+      <w:start w:val="6"/>
+      <w:numFmt w:val="bullet"/>
+      <w:lvlText w:val="-"/>
+      <w:lvlJc w:val="left"/>
+      <w:pPr>
+        <w:ind w:left="720" w:hanging="360"/>
+      </w:pPr>
+      <w:rPr>
+        <w:rFonts w:ascii="Calibri" w:eastAsiaTheme="minorEastAsia" w:hAnsi="Calibri" w:cstheme="minorBidi" w:hint="default"/>
+      </w:rPr>
+    </w:lvl>
+    <w:lvl w:ilvl="1" w:tplc="04140003" w:tentative="1">
+      <w:start w:val="1"/>
+      <w:numFmt w:val="bullet"/>
+      <w:lvlText w:val="o"/>
+      <w:lvlJc w:val="left"/>
+      <w:pPr>
+        <w:ind w:left="1440" w:hanging="360"/>
+      </w:pPr>
+      <w:rPr>
+        <w:rFonts w:ascii="Courier New" w:hAnsi="Courier New" w:cs="Courier New" w:hint="default"/>
+      </w:rPr>
+    </w:lvl>
+    <w:lvl w:ilvl="2" w:tplc="04140005" w:tentative="1">
+      <w:start w:val="1"/>
+      <w:numFmt w:val="bullet"/>
+      <w:lvlText w:val=""/>
+      <w:lvlJc w:val="left"/>
+      <w:pPr>
+        <w:ind w:left="2160" w:hanging="360"/>
+      </w:pPr>
+      <w:rPr>
+        <w:rFonts w:ascii="Wingdings" w:hAnsi="Wingdings" w:hint="default"/>
+      </w:rPr>
+    </w:lvl>
+    <w:lvl w:ilvl="3" w:tplc="04140001" w:tentative="1">
+      <w:start w:val="1"/>
+      <w:numFmt w:val="bullet"/>
+      <w:lvlText w:val=""/>
+      <w:lvlJc w:val="left"/>
+      <w:pPr>
+        <w:ind w:left="2880" w:hanging="360"/>
+      </w:pPr>
+      <w:rPr>
+        <w:rFonts w:ascii="Symbol" w:hAnsi="Symbol" w:hint="default"/>
+      </w:rPr>
+    </w:lvl>
+    <w:lvl w:ilvl="4" w:tplc="04140003" w:tentative="1">
+      <w:start w:val="1"/>
+      <w:numFmt w:val="bullet"/>
+      <w:lvlText w:val="o"/>
+      <w:lvlJc w:val="left"/>
+      <w:pPr>
+        <w:ind w:left="3600" w:hanging="360"/>
+      </w:pPr>
+      <w:rPr>
+        <w:rFonts w:ascii="Courier New" w:hAnsi="Courier New" w:cs="Courier New" w:hint="default"/>
+      </w:rPr>
+    </w:lvl>
+    <w:lvl w:ilvl="5" w:tplc="04140005" w:tentative="1">
+      <w:start w:val="1"/>
+      <w:numFmt w:val="bullet"/>
+      <w:lvlText w:val=""/>
+      <w:lvlJc w:val="left"/>
+      <w:pPr>
+        <w:ind w:left="4320" w:hanging="360"/>
+      </w:pPr>
+      <w:rPr>
+        <w:rFonts w:ascii="Wingdings" w:hAnsi="Wingdings" w:hint="default"/>
+      </w:rPr>
+    </w:lvl>
+    <w:lvl w:ilvl="6" w:tplc="04140001" w:tentative="1">
+      <w:start w:val="1"/>
+      <w:numFmt w:val="bullet"/>
+      <w:lvlText w:val=""/>
+      <w:lvlJc w:val="left"/>
+      <w:pPr>
+        <w:ind w:left="5040" w:hanging="360"/>
+      </w:pPr>
+      <w:rPr>
+        <w:rFonts w:ascii="Symbol" w:hAnsi="Symbol" w:hint="default"/>
+      </w:rPr>
+    </w:lvl>
+    <w:lvl w:ilvl="7" w:tplc="04140003" w:tentative="1">
+      <w:start w:val="1"/>
+      <w:numFmt w:val="bullet"/>
+      <w:lvlText w:val="o"/>
+      <w:lvlJc w:val="left"/>
+      <w:pPr>
+        <w:ind w:left="5760" w:hanging="360"/>
+      </w:pPr>
+      <w:rPr>
+        <w:rFonts w:ascii="Courier New" w:hAnsi="Courier New" w:cs="Courier New" w:hint="default"/>
+      </w:rPr>
+    </w:lvl>
+    <w:lvl w:ilvl="8" w:tplc="04140005" w:tentative="1">
+      <w:start w:val="1"/>
+      <w:numFmt w:val="bullet"/>
+      <w:lvlText w:val=""/>
+      <w:lvlJc w:val="left"/>
+      <w:pPr>
+        <w:ind w:left="6480" w:hanging="360"/>
+      </w:pPr>
+      <w:rPr>
+        <w:rFonts w:ascii="Wingdings" w:hAnsi="Wingdings" w:hint="default"/>
+      </w:rPr>
+    </w:lvl>
+  </w:abstractNum>
+  <w:abstractNum w:abstractNumId="1">
     <w:nsid w:val="410E7907"/>
     <w:multiLevelType w:val="multilevel"/>
     <w:tmpl w:val="83A6D968"/>
@@ -4203,7 +4567,7 @@
       </w:pPr>
     </w:lvl>
   </w:abstractNum>
-  <w:abstractNum w:abstractNumId="1">
+  <w:abstractNum w:abstractNumId="2">
     <w:nsid w:val="58964D57"/>
     <w:multiLevelType w:val="hybridMultilevel"/>
     <w:tmpl w:val="E16CAE18"/>
@@ -4315,7 +4679,7 @@
       </w:rPr>
     </w:lvl>
   </w:abstractNum>
-  <w:abstractNum w:abstractNumId="2">
+  <w:abstractNum w:abstractNumId="3">
     <w:nsid w:val="6C792E08"/>
     <w:multiLevelType w:val="multilevel"/>
     <w:tmpl w:val="3FD0A05A"/>
@@ -4429,12 +4793,15 @@
     </w:lvl>
   </w:abstractNum>
   <w:num w:numId="1">
+    <w:abstractNumId w:val="2"/>
+  </w:num>
+  <w:num w:numId="2">
+    <w:abstractNumId w:val="3"/>
+  </w:num>
+  <w:num w:numId="3">
     <w:abstractNumId w:val="1"/>
   </w:num>
-  <w:num w:numId="2">
-    <w:abstractNumId w:val="2"/>
-  </w:num>
-  <w:num w:numId="3">
+  <w:num w:numId="4">
     <w:abstractNumId w:val="0"/>
   </w:num>
 </w:numbering>

</xml_diff>

<commit_message>
Skrevet om kobling, oppgv 2
</commit_message>
<xml_diff>
--- a/Prosjekt-del-1/Rapport og skriv/Bård oppgv1-4.docx
+++ b/Prosjekt-del-1/Rapport og skriv/Bård oppgv1-4.docx
@@ -977,83 +977,193 @@
     <w:p/>
     <w:p/>
     <w:p/>
-    <w:p>
-      <w:pPr>
-        <w:rPr>
-          <w:rFonts w:eastAsiaTheme="minorEastAsia"/>
-        </w:rPr>
-      </w:pPr>
-    </w:p>
-    <w:p>
-      <w:pPr>
-        <w:rPr>
-          <w:rFonts w:eastAsiaTheme="minorEastAsia"/>
-        </w:rPr>
-      </w:pPr>
-      <w:bookmarkStart w:id="0" w:name="_GoBack"/>
-      <w:bookmarkEnd w:id="0"/>
-    </w:p>
-    <w:p>
-      <w:r>
-        <w:rPr>
-          <w:rFonts w:eastAsiaTheme="minorEastAsia"/>
-        </w:rPr>
-        <w:t xml:space="preserve">Vi koblet inn kondensatorer </w:t>
-      </w:r>
-      <w:r>
-        <w:rPr>
-          <w:rFonts w:eastAsiaTheme="minorEastAsia"/>
-        </w:rPr>
-        <w:t xml:space="preserve">mellom </w:t>
-      </w:r>
-      <w:proofErr w:type="spellStart"/>
-      <w:r>
-        <w:rPr>
-          <w:rFonts w:eastAsiaTheme="minorEastAsia"/>
-        </w:rPr>
-        <w:t>VCC</w:t>
-      </w:r>
-      <w:proofErr w:type="spellEnd"/>
-      <w:r>
-        <w:rPr>
-          <w:rFonts w:eastAsiaTheme="minorEastAsia"/>
-        </w:rPr>
-        <w:t>/</w:t>
-      </w:r>
-      <w:proofErr w:type="spellStart"/>
-      <w:r>
-        <w:rPr>
-          <w:rFonts w:eastAsiaTheme="minorEastAsia"/>
-        </w:rPr>
-        <w:t>AVCC</w:t>
-      </w:r>
-      <w:proofErr w:type="spellEnd"/>
-      <w:r>
-        <w:rPr>
-          <w:rFonts w:eastAsiaTheme="minorEastAsia"/>
-        </w:rPr>
-        <w:t xml:space="preserve"> og </w:t>
-      </w:r>
-      <w:proofErr w:type="spellStart"/>
-      <w:r>
-        <w:rPr>
-          <w:rFonts w:eastAsiaTheme="minorEastAsia"/>
-        </w:rPr>
-        <w:t>ground</w:t>
-      </w:r>
-      <w:proofErr w:type="spellEnd"/>
-      <w:r>
-        <w:rPr>
-          <w:rFonts w:eastAsiaTheme="minorEastAsia"/>
-        </w:rPr>
-        <w:t xml:space="preserve"> så tett som mulig på mikrokontrolleren, for å fj</w:t>
-      </w:r>
-      <w:r>
-        <w:rPr>
-          <w:rFonts w:eastAsiaTheme="minorEastAsia"/>
-        </w:rPr>
-        <w:t xml:space="preserve">erne uønsket støy fra resten av kretsen. Anbefalt størrelse og plassering fant vi i databladet. </w:t>
-      </w:r>
+    <w:p/>
+    <w:p>
+      <w:pPr>
+        <w:rPr>
+          <w:rFonts w:eastAsiaTheme="minorEastAsia"/>
+        </w:rPr>
+      </w:pPr>
+    </w:p>
+    <w:p>
+      <w:pPr>
+        <w:rPr>
+          <w:rFonts w:eastAsiaTheme="minorEastAsia"/>
+        </w:rPr>
+      </w:pPr>
+      <w:r>
+        <w:drawing>
+          <wp:anchor distT="0" distB="0" distL="114300" distR="114300" simplePos="0" relativeHeight="251682816" behindDoc="0" locked="0" layoutInCell="1" allowOverlap="1" wp14:anchorId="79874F5E" wp14:editId="6C41088A">
+            <wp:simplePos x="0" y="0"/>
+            <wp:positionH relativeFrom="column">
+              <wp:posOffset>4065905</wp:posOffset>
+            </wp:positionH>
+            <wp:positionV relativeFrom="paragraph">
+              <wp:posOffset>9525</wp:posOffset>
+            </wp:positionV>
+            <wp:extent cx="2084705" cy="2171065"/>
+            <wp:effectExtent l="0" t="0" r="0" b="0"/>
+            <wp:wrapTight wrapText="bothSides">
+              <wp:wrapPolygon edited="0">
+                <wp:start x="0" y="0"/>
+                <wp:lineTo x="0" y="21227"/>
+                <wp:lineTo x="21317" y="21227"/>
+                <wp:lineTo x="21317" y="0"/>
+                <wp:lineTo x="0" y="0"/>
+              </wp:wrapPolygon>
+            </wp:wrapTight>
+            <wp:docPr id="8" name="Bilde 8"/>
+            <wp:cNvGraphicFramePr>
+              <a:graphicFrameLocks xmlns:a="http://schemas.openxmlformats.org/drawingml/2006/main" noChangeAspect="1"/>
+            </wp:cNvGraphicFramePr>
+            <a:graphic xmlns:a="http://schemas.openxmlformats.org/drawingml/2006/main">
+              <a:graphicData uri="http://schemas.openxmlformats.org/drawingml/2006/picture">
+                <pic:pic xmlns:pic="http://schemas.openxmlformats.org/drawingml/2006/picture">
+                  <pic:nvPicPr>
+                    <pic:cNvPr id="1" name=""/>
+                    <pic:cNvPicPr/>
+                  </pic:nvPicPr>
+                  <pic:blipFill>
+                    <a:blip r:embed="rId11">
+                      <a:extLst>
+                        <a:ext uri="{28A0092B-C50C-407E-A947-70E740481C1C}">
+                          <a14:useLocalDpi xmlns:a14="http://schemas.microsoft.com/office/drawing/2010/main" val="0"/>
+                        </a:ext>
+                      </a:extLst>
+                    </a:blip>
+                    <a:stretch>
+                      <a:fillRect/>
+                    </a:stretch>
+                  </pic:blipFill>
+                  <pic:spPr>
+                    <a:xfrm>
+                      <a:off x="0" y="0"/>
+                      <a:ext cx="2084705" cy="2171065"/>
+                    </a:xfrm>
+                    <a:prstGeom prst="rect">
+                      <a:avLst/>
+                    </a:prstGeom>
+                  </pic:spPr>
+                </pic:pic>
+              </a:graphicData>
+            </a:graphic>
+            <wp14:sizeRelH relativeFrom="page">
+              <wp14:pctWidth>0</wp14:pctWidth>
+            </wp14:sizeRelH>
+            <wp14:sizeRelV relativeFrom="page">
+              <wp14:pctHeight>0</wp14:pctHeight>
+            </wp14:sizeRelV>
+          </wp:anchor>
+        </w:drawing>
+      </w:r>
+      <w:r>
+        <w:rPr>
+          <w:rFonts w:eastAsiaTheme="minorEastAsia"/>
+        </w:rPr>
+        <w:t xml:space="preserve"> </w:t>
+      </w:r>
+    </w:p>
+    <w:p>
+      <w:pPr>
+        <w:rPr>
+          <w:rFonts w:eastAsiaTheme="minorEastAsia"/>
+        </w:rPr>
+      </w:pPr>
+      <w:r>
+        <w:rPr>
+          <w:rFonts w:eastAsiaTheme="minorEastAsia"/>
+        </w:rPr>
+        <w:t xml:space="preserve">Når man kobler til </w:t>
+      </w:r>
+      <w:proofErr w:type="spellStart"/>
+      <w:r>
+        <w:rPr>
+          <w:rFonts w:eastAsiaTheme="minorEastAsia"/>
+        </w:rPr>
+        <w:t>Vcc</w:t>
+      </w:r>
+      <w:proofErr w:type="spellEnd"/>
+      <w:r>
+        <w:rPr>
+          <w:rFonts w:eastAsiaTheme="minorEastAsia"/>
+        </w:rPr>
+        <w:t xml:space="preserve"> og jord på mikrokontrolleren, får man en loop med høyt strømtrekk. Dette strømtrekket blir høyere jo flere I/O-er som er i bruk, noe som resulterer i at loopen i større grad vil fungere som en antenne med støy til resten av kretsens komponenter. </w:t>
+      </w:r>
+    </w:p>
+    <w:p>
+      <w:pPr>
+        <w:rPr>
+          <w:rFonts w:eastAsiaTheme="minorEastAsia"/>
+        </w:rPr>
+      </w:pPr>
+      <w:r>
+        <w:rPr>
+          <w:rFonts w:eastAsiaTheme="minorEastAsia"/>
+        </w:rPr>
+        <w:t xml:space="preserve">For å hindre dette, anbefales det i databladet å koble inn kondensatorer mellom </w:t>
+      </w:r>
+      <w:proofErr w:type="spellStart"/>
+      <w:r>
+        <w:rPr>
+          <w:rFonts w:eastAsiaTheme="minorEastAsia"/>
+        </w:rPr>
+        <w:t>Vcc</w:t>
+      </w:r>
+      <w:proofErr w:type="spellEnd"/>
+      <w:r>
+        <w:rPr>
+          <w:rFonts w:eastAsiaTheme="minorEastAsia"/>
+        </w:rPr>
+        <w:t xml:space="preserve"> og jord. Det spesifiseres at disse må kobles så fysisk nærme som mulig, slik at loopen vår med høyt strø</w:t>
+      </w:r>
+      <w:r>
+        <w:rPr>
+          <w:rFonts w:eastAsiaTheme="minorEastAsia"/>
+        </w:rPr>
+        <w:t xml:space="preserve">mtrekk blir så liten som mulig. Anbefalt størrelse på kondensatorene er 0,1uF. </w:t>
+      </w:r>
+    </w:p>
+    <w:p>
+      <w:pPr>
+        <w:rPr>
+          <w:rFonts w:eastAsiaTheme="minorEastAsia"/>
+        </w:rPr>
+      </w:pPr>
+    </w:p>
+    <w:p>
+      <w:pPr>
+        <w:rPr>
+          <w:rFonts w:eastAsiaTheme="minorEastAsia"/>
+        </w:rPr>
+      </w:pPr>
+    </w:p>
+    <w:p>
+      <w:pPr>
+        <w:rPr>
+          <w:rFonts w:eastAsiaTheme="minorEastAsia"/>
+        </w:rPr>
+      </w:pPr>
+    </w:p>
+    <w:p>
+      <w:pPr>
+        <w:rPr>
+          <w:rFonts w:eastAsiaTheme="minorEastAsia"/>
+        </w:rPr>
+      </w:pPr>
+    </w:p>
+    <w:p>
+      <w:pPr>
+        <w:rPr>
+          <w:rFonts w:eastAsiaTheme="minorEastAsia"/>
+        </w:rPr>
+      </w:pPr>
+    </w:p>
+    <w:p>
+      <w:pPr>
+        <w:rPr>
+          <w:rFonts w:eastAsiaTheme="minorEastAsia"/>
+        </w:rPr>
+      </w:pPr>
     </w:p>
     <w:p>
       <w:r>
@@ -1095,7 +1205,7 @@
                     </pic:cNvPicPr>
                   </pic:nvPicPr>
                   <pic:blipFill>
-                    <a:blip r:embed="rId11">
+                    <a:blip r:embed="rId12">
                       <a:extLst>
                         <a:ext uri="{28A0092B-C50C-407E-A947-70E740481C1C}">
                           <a14:useLocalDpi xmlns:a14="http://schemas.microsoft.com/office/drawing/2010/main" val="0"/>
@@ -1135,6 +1245,33 @@
     </w:p>
     <w:p/>
     <w:p>
+      <w:proofErr w:type="spellStart"/>
+      <w:r>
+        <w:t>Atmel</w:t>
+      </w:r>
+      <w:proofErr w:type="spellEnd"/>
+      <w:r>
+        <w:t xml:space="preserve">-ICE er et redskap for å programmere </w:t>
+      </w:r>
+      <w:proofErr w:type="spellStart"/>
+      <w:r>
+        <w:t>Atmel</w:t>
+      </w:r>
+      <w:proofErr w:type="spellEnd"/>
+      <w:r>
+        <w:t xml:space="preserve"> </w:t>
+      </w:r>
+      <w:bookmarkStart w:id="0" w:name="_GoBack"/>
+      <w:bookmarkEnd w:id="0"/>
+      <w:r>
+        <w:t>AVR-mikrokontrollere.</w:t>
+      </w:r>
+    </w:p>
+    <w:p/>
+    <w:p/>
+    <w:p/>
+    <w:p/>
+    <w:p>
       <w:r>
         <w:t xml:space="preserve">Videre tegnet vi inn oppkoblingen for en </w:t>
       </w:r>
@@ -1247,7 +1384,7 @@
                     <pic:cNvPicPr/>
                   </pic:nvPicPr>
                   <pic:blipFill>
-                    <a:blip r:embed="rId12">
+                    <a:blip r:embed="rId13">
                       <a:extLst>
                         <a:ext uri="{28A0092B-C50C-407E-A947-70E740481C1C}">
                           <a14:useLocalDpi xmlns:a14="http://schemas.microsoft.com/office/drawing/2010/main" val="0"/>
@@ -1526,7 +1663,7 @@
                     </pic:cNvPicPr>
                   </pic:nvPicPr>
                   <pic:blipFill>
-                    <a:blip r:embed="rId13">
+                    <a:blip r:embed="rId14">
                       <a:extLst>
                         <a:ext uri="{28A0092B-C50C-407E-A947-70E740481C1C}">
                           <a14:useLocalDpi xmlns:a14="http://schemas.microsoft.com/office/drawing/2010/main" val="0"/>
@@ -1757,7 +1894,7 @@
                     </pic:cNvPicPr>
                   </pic:nvPicPr>
                   <pic:blipFill>
-                    <a:blip r:embed="rId14">
+                    <a:blip r:embed="rId15">
                       <a:extLst>
                         <a:ext uri="{28A0092B-C50C-407E-A947-70E740481C1C}">
                           <a14:useLocalDpi xmlns:a14="http://schemas.microsoft.com/office/drawing/2010/main" val="0"/>
@@ -1846,7 +1983,7 @@
                     </pic:cNvPicPr>
                   </pic:nvPicPr>
                   <pic:blipFill rotWithShape="1">
-                    <a:blip r:embed="rId15">
+                    <a:blip r:embed="rId16">
                       <a:extLst>
                         <a:ext uri="{28A0092B-C50C-407E-A947-70E740481C1C}">
                           <a14:useLocalDpi xmlns:a14="http://schemas.microsoft.com/office/drawing/2010/main" val="0"/>
@@ -2374,7 +2511,7 @@
                     </pic:cNvPicPr>
                   </pic:nvPicPr>
                   <pic:blipFill>
-                    <a:blip r:embed="rId16">
+                    <a:blip r:embed="rId17">
                       <a:extLst>
                         <a:ext uri="{28A0092B-C50C-407E-A947-70E740481C1C}">
                           <a14:useLocalDpi xmlns:a14="http://schemas.microsoft.com/office/drawing/2010/main" val="0"/>
@@ -2634,7 +2771,7 @@
                     <pic:cNvPicPr/>
                   </pic:nvPicPr>
                   <pic:blipFill>
-                    <a:blip r:embed="rId17">
+                    <a:blip r:embed="rId18">
                       <a:extLst>
                         <a:ext uri="{28A0092B-C50C-407E-A947-70E740481C1C}">
                           <a14:useLocalDpi xmlns:a14="http://schemas.microsoft.com/office/drawing/2010/main" val="0"/>
@@ -2810,7 +2947,7 @@
                     <pic:cNvPicPr/>
                   </pic:nvPicPr>
                   <pic:blipFill>
-                    <a:blip r:embed="rId18">
+                    <a:blip r:embed="rId19">
                       <a:extLst>
                         <a:ext uri="{28A0092B-C50C-407E-A947-70E740481C1C}">
                           <a14:useLocalDpi xmlns:a14="http://schemas.microsoft.com/office/drawing/2010/main" val="0"/>
@@ -2931,7 +3068,7 @@
                     </pic:cNvPicPr>
                   </pic:nvPicPr>
                   <pic:blipFill>
-                    <a:blip r:embed="rId19">
+                    <a:blip r:embed="rId20">
                       <a:extLst>
                         <a:ext uri="{28A0092B-C50C-407E-A947-70E740481C1C}">
                           <a14:useLocalDpi xmlns:a14="http://schemas.microsoft.com/office/drawing/2010/main" val="0"/>
@@ -3822,7 +3959,7 @@
                     </pic:cNvPicPr>
                   </pic:nvPicPr>
                   <pic:blipFill>
-                    <a:blip r:embed="rId20">
+                    <a:blip r:embed="rId21">
                       <a:extLst>
                         <a:ext uri="{28A0092B-C50C-407E-A947-70E740481C1C}">
                           <a14:useLocalDpi xmlns:a14="http://schemas.microsoft.com/office/drawing/2010/main" val="0"/>
@@ -4266,7 +4403,7 @@
                     <pic:cNvPicPr/>
                   </pic:nvPicPr>
                   <pic:blipFill>
-                    <a:blip r:embed="rId21"/>
+                    <a:blip r:embed="rId22"/>
                     <a:stretch>
                       <a:fillRect/>
                     </a:stretch>

</xml_diff>

<commit_message>
Skrevet om Atmel-ICE (endret)
</commit_message>
<xml_diff>
--- a/Prosjekt-del-1/Rapport og skriv/Bård oppgv1-4.docx
+++ b/Prosjekt-del-1/Rapport og skriv/Bård oppgv1-4.docx
@@ -620,364 +620,6 @@
     <w:p/>
     <w:p/>
     <w:p/>
-    <w:p/>
-    <w:p/>
-    <w:p>
-      <w:pPr>
-        <w:rPr>
-          <w:b/>
-        </w:rPr>
-      </w:pPr>
-      <w:r>
-        <w:rPr>
-          <w:b/>
-        </w:rPr>
-        <w:t>Reset-funksjon (underoverskrift)</w:t>
-      </w:r>
-    </w:p>
-    <w:p>
-      <w:proofErr w:type="spellStart"/>
-      <w:r>
-        <w:t>Resetbryter</w:t>
-      </w:r>
-      <w:r>
-        <w:t>en</w:t>
-      </w:r>
-      <w:proofErr w:type="spellEnd"/>
-      <w:r>
-        <w:t xml:space="preserve"> har som funksjon å </w:t>
-      </w:r>
-      <w:proofErr w:type="spellStart"/>
-      <w:r>
-        <w:t>initialisere</w:t>
-      </w:r>
-      <w:proofErr w:type="spellEnd"/>
-      <w:r>
-        <w:t xml:space="preserve"> all I/O, og sette program-</w:t>
-      </w:r>
-      <w:proofErr w:type="spellStart"/>
-      <w:r>
-        <w:t>counteren</w:t>
-      </w:r>
-      <w:proofErr w:type="spellEnd"/>
-      <w:r>
-        <w:t xml:space="preserve"> vår til null. I praksis lar den </w:t>
-      </w:r>
-      <w:proofErr w:type="gramStart"/>
-      <w:r>
-        <w:t>oss ”</w:t>
-      </w:r>
-      <w:proofErr w:type="spellStart"/>
-      <w:r>
-        <w:t>restarte</w:t>
-      </w:r>
-      <w:proofErr w:type="spellEnd"/>
-      <w:proofErr w:type="gramEnd"/>
-      <w:r>
-        <w:t>” mikrokontrolleren.</w:t>
-      </w:r>
-      <w:r>
-        <w:t xml:space="preserve"> </w:t>
-      </w:r>
-    </w:p>
-    <w:p>
-      <w:r>
-        <w:t xml:space="preserve">Reset-funksjonen i Atmega168 er aktiv lav. Det vil si at vi aktiverer den når koblingen til pinnen går til jord. Dette gjøres med en ekstern kobling. </w:t>
-      </w:r>
-    </w:p>
-    <w:p>
-      <w:r>
-        <w:t>For å hindre/redusere støy som kan a</w:t>
-      </w:r>
-      <w:r>
-        <w:t xml:space="preserve">ktivere reset-funksjonen, har mikrokontrolleren en </w:t>
-      </w:r>
-      <w:proofErr w:type="gramStart"/>
-      <w:r>
-        <w:t>intern ”pull</w:t>
-      </w:r>
-      <w:proofErr w:type="gramEnd"/>
-      <w:r>
-        <w:t>-up” motst</w:t>
-      </w:r>
-      <w:r>
-        <w:t xml:space="preserve">and. </w:t>
-      </w:r>
-      <w:r>
-        <w:t xml:space="preserve">Databladet spesifiserer at den interne motstanden kan være utilstrekkelig i miljøer med mye støy, og at det vil resultere i sporadiske aktiveringer av reset-funksjonen.  </w:t>
-      </w:r>
-    </w:p>
-    <w:p>
-      <w:pPr>
-        <w:rPr>
-          <w:rFonts w:eastAsiaTheme="minorEastAsia"/>
-        </w:rPr>
-      </w:pPr>
-      <w:r>
-        <w:rPr>
-          <w:noProof/>
-          <w:lang w:eastAsia="nb-NO"/>
-        </w:rPr>
-        <w:drawing>
-          <wp:anchor distT="0" distB="0" distL="114300" distR="114300" simplePos="0" relativeHeight="251681792" behindDoc="0" locked="0" layoutInCell="1" allowOverlap="1" wp14:anchorId="396143B2" wp14:editId="14E00DA7">
-            <wp:simplePos x="0" y="0"/>
-            <wp:positionH relativeFrom="column">
-              <wp:posOffset>2922905</wp:posOffset>
-            </wp:positionH>
-            <wp:positionV relativeFrom="paragraph">
-              <wp:posOffset>514985</wp:posOffset>
-            </wp:positionV>
-            <wp:extent cx="2804795" cy="1389380"/>
-            <wp:effectExtent l="0" t="0" r="0" b="7620"/>
-            <wp:wrapTight wrapText="bothSides">
-              <wp:wrapPolygon edited="0">
-                <wp:start x="0" y="0"/>
-                <wp:lineTo x="0" y="21324"/>
-                <wp:lineTo x="21321" y="21324"/>
-                <wp:lineTo x="21321" y="0"/>
-                <wp:lineTo x="0" y="0"/>
-              </wp:wrapPolygon>
-            </wp:wrapTight>
-            <wp:docPr id="7" name="Bilde 7" descr="/Volumes/C/Users/Barstad/Desktop/Screenshots eagle/Prosjekt1PullupReset.JPG"/>
-            <wp:cNvGraphicFramePr>
-              <a:graphicFrameLocks xmlns:a="http://schemas.openxmlformats.org/drawingml/2006/main" noChangeAspect="1"/>
-            </wp:cNvGraphicFramePr>
-            <a:graphic xmlns:a="http://schemas.openxmlformats.org/drawingml/2006/main">
-              <a:graphicData uri="http://schemas.openxmlformats.org/drawingml/2006/picture">
-                <pic:pic xmlns:pic="http://schemas.openxmlformats.org/drawingml/2006/picture">
-                  <pic:nvPicPr>
-                    <pic:cNvPr id="0" name="Picture 1" descr="/Volumes/C/Users/Barstad/Desktop/Screenshots eagle/Prosjekt1PullupReset.JPG"/>
-                    <pic:cNvPicPr>
-                      <a:picLocks noChangeAspect="1" noChangeArrowheads="1"/>
-                    </pic:cNvPicPr>
-                  </pic:nvPicPr>
-                  <pic:blipFill>
-                    <a:blip r:embed="rId10">
-                      <a:extLst>
-                        <a:ext uri="{28A0092B-C50C-407E-A947-70E740481C1C}">
-                          <a14:useLocalDpi xmlns:a14="http://schemas.microsoft.com/office/drawing/2010/main" val="0"/>
-                        </a:ext>
-                      </a:extLst>
-                    </a:blip>
-                    <a:srcRect/>
-                    <a:stretch>
-                      <a:fillRect/>
-                    </a:stretch>
-                  </pic:blipFill>
-                  <pic:spPr bwMode="auto">
-                    <a:xfrm>
-                      <a:off x="0" y="0"/>
-                      <a:ext cx="2804795" cy="1389380"/>
-                    </a:xfrm>
-                    <a:prstGeom prst="rect">
-                      <a:avLst/>
-                    </a:prstGeom>
-                    <a:noFill/>
-                    <a:ln>
-                      <a:noFill/>
-                    </a:ln>
-                  </pic:spPr>
-                </pic:pic>
-              </a:graphicData>
-            </a:graphic>
-            <wp14:sizeRelH relativeFrom="page">
-              <wp14:pctWidth>0</wp14:pctWidth>
-            </wp14:sizeRelH>
-            <wp14:sizeRelV relativeFrom="page">
-              <wp14:pctHeight>0</wp14:pctHeight>
-            </wp14:sizeRelV>
-          </wp:anchor>
-        </w:drawing>
-      </w:r>
-      <w:r>
-        <w:t>For å s</w:t>
-      </w:r>
-      <w:r>
-        <w:t xml:space="preserve">ikre oss mot uventede resetter, koblet vi opp en </w:t>
-      </w:r>
-      <w:proofErr w:type="gramStart"/>
-      <w:r>
-        <w:t>ekstern ”pull</w:t>
-      </w:r>
-      <w:proofErr w:type="gramEnd"/>
-      <w:r>
-        <w:t xml:space="preserve">-up” reset. </w:t>
-      </w:r>
-      <w:r>
-        <w:t xml:space="preserve">Denne står med konstant 5V inn på PC6, og vil gå lav dersom </w:t>
-      </w:r>
-      <w:proofErr w:type="spellStart"/>
-      <w:r>
-        <w:t>resetbryteren</w:t>
-      </w:r>
-      <w:proofErr w:type="spellEnd"/>
-      <w:r>
-        <w:t xml:space="preserve"> bl</w:t>
-      </w:r>
-      <w:r>
-        <w:t xml:space="preserve">ir trykket. </w:t>
-      </w:r>
-      <w:r>
-        <w:t>Ved å koble inn en motstand på 100</w:t>
-      </w:r>
-      <w:r>
-        <w:t>k</w:t>
-      </w:r>
-      <m:oMath>
-        <m:r>
-          <m:rPr>
-            <m:sty m:val="p"/>
-          </m:rPr>
-          <w:rPr>
-            <w:rFonts w:ascii="Cambria Math" w:hAnsi="Cambria Math"/>
-          </w:rPr>
-          <m:t>Ω</m:t>
-        </m:r>
-      </m:oMath>
-      <w:r>
-        <w:rPr>
-          <w:rFonts w:eastAsiaTheme="minorEastAsia"/>
-        </w:rPr>
-        <w:t>, så:</w:t>
-      </w:r>
-    </w:p>
-    <w:p>
-      <w:pPr>
-        <w:pStyle w:val="Listeavsnitt"/>
-        <w:numPr>
-          <w:ilvl w:val="0"/>
-          <w:numId w:val="4"/>
-        </w:numPr>
-      </w:pPr>
-      <w:r>
-        <w:rPr>
-          <w:rFonts w:eastAsiaTheme="minorEastAsia"/>
-        </w:rPr>
-        <w:t>Hindrer vi sporadiske resetter</w:t>
-      </w:r>
-      <w:r>
-        <w:rPr>
-          <w:rFonts w:eastAsiaTheme="minorEastAsia"/>
-        </w:rPr>
-        <w:t>.</w:t>
-      </w:r>
-    </w:p>
-    <w:p>
-      <w:pPr>
-        <w:pStyle w:val="Listeavsnitt"/>
-        <w:numPr>
-          <w:ilvl w:val="0"/>
-          <w:numId w:val="4"/>
-        </w:numPr>
-      </w:pPr>
-      <w:r>
-        <w:rPr>
-          <w:rFonts w:eastAsiaTheme="minorEastAsia"/>
-        </w:rPr>
-        <w:t xml:space="preserve">Hindrer vi </w:t>
-      </w:r>
-      <w:r>
-        <w:rPr>
-          <w:rFonts w:eastAsiaTheme="minorEastAsia"/>
-        </w:rPr>
-        <w:t xml:space="preserve">kortslutning mellom </w:t>
-      </w:r>
-      <w:proofErr w:type="spellStart"/>
-      <w:r>
-        <w:rPr>
-          <w:rFonts w:eastAsiaTheme="minorEastAsia"/>
-        </w:rPr>
-        <w:t>Vcc</w:t>
-      </w:r>
-      <w:proofErr w:type="spellEnd"/>
-      <w:r>
-        <w:rPr>
-          <w:rFonts w:eastAsiaTheme="minorEastAsia"/>
-        </w:rPr>
-        <w:t xml:space="preserve"> o</w:t>
-      </w:r>
-      <w:r>
-        <w:rPr>
-          <w:rFonts w:eastAsiaTheme="minorEastAsia"/>
-        </w:rPr>
-        <w:t>g jord når bryteren blir trykt</w:t>
-      </w:r>
-      <w:r>
-        <w:rPr>
-          <w:rFonts w:eastAsiaTheme="minorEastAsia"/>
-        </w:rPr>
-        <w:t>.</w:t>
-      </w:r>
-    </w:p>
-    <w:p>
-      <w:pPr>
-        <w:pStyle w:val="Listeavsnitt"/>
-        <w:numPr>
-          <w:ilvl w:val="0"/>
-          <w:numId w:val="4"/>
-        </w:numPr>
-      </w:pPr>
-      <w:r>
-        <w:rPr>
-          <w:rFonts w:eastAsiaTheme="minorEastAsia"/>
-        </w:rPr>
-        <w:t>R</w:t>
-      </w:r>
-      <w:r>
-        <w:rPr>
-          <w:rFonts w:eastAsiaTheme="minorEastAsia"/>
-        </w:rPr>
-        <w:t>edusere</w:t>
-      </w:r>
-      <w:r>
-        <w:rPr>
-          <w:rFonts w:eastAsiaTheme="minorEastAsia"/>
-        </w:rPr>
-        <w:t>r</w:t>
-      </w:r>
-      <w:r>
-        <w:rPr>
-          <w:rFonts w:eastAsiaTheme="minorEastAsia"/>
-        </w:rPr>
-        <w:t xml:space="preserve"> vi</w:t>
-      </w:r>
-      <w:r>
-        <w:rPr>
-          <w:rFonts w:eastAsiaTheme="minorEastAsia"/>
-        </w:rPr>
-        <w:t xml:space="preserve"> strøm- og </w:t>
-      </w:r>
-      <w:proofErr w:type="spellStart"/>
-      <w:r>
-        <w:rPr>
-          <w:rFonts w:eastAsiaTheme="minorEastAsia"/>
-        </w:rPr>
-        <w:t>spenningspeaks</w:t>
-      </w:r>
-      <w:proofErr w:type="spellEnd"/>
-      <w:r>
-        <w:rPr>
-          <w:rFonts w:eastAsiaTheme="minorEastAsia"/>
-        </w:rPr>
-        <w:t xml:space="preserve"> fra kondensa</w:t>
-      </w:r>
-      <w:r>
-        <w:rPr>
-          <w:rFonts w:eastAsiaTheme="minorEastAsia"/>
-        </w:rPr>
-        <w:t>torene når bryteren blir trykt</w:t>
-      </w:r>
-      <w:r>
-        <w:rPr>
-          <w:rFonts w:eastAsiaTheme="minorEastAsia"/>
-        </w:rPr>
-        <w:t>.</w:t>
-      </w:r>
-    </w:p>
-    <w:p/>
-    <w:p/>
-    <w:p/>
-    <w:p/>
     <w:p>
       <w:pPr>
         <w:rPr>
@@ -1024,7 +666,7 @@
                     <pic:cNvPicPr/>
                   </pic:nvPicPr>
                   <pic:blipFill>
-                    <a:blip r:embed="rId11">
+                    <a:blip r:embed="rId10">
                       <a:extLst>
                         <a:ext uri="{28A0092B-C50C-407E-A947-70E740481C1C}">
                           <a14:useLocalDpi xmlns:a14="http://schemas.microsoft.com/office/drawing/2010/main" val="0"/>
@@ -1060,125 +702,295 @@
         <w:rPr>
           <w:rFonts w:eastAsiaTheme="minorEastAsia"/>
         </w:rPr>
+        <w:t xml:space="preserve">Når man kobler til </w:t>
+      </w:r>
+      <w:proofErr w:type="spellStart"/>
+      <w:r>
+        <w:rPr>
+          <w:rFonts w:eastAsiaTheme="minorEastAsia"/>
+        </w:rPr>
+        <w:t>Vcc</w:t>
+      </w:r>
+      <w:proofErr w:type="spellEnd"/>
+      <w:r>
+        <w:rPr>
+          <w:rFonts w:eastAsiaTheme="minorEastAsia"/>
+        </w:rPr>
+        <w:t xml:space="preserve"> og jord på mikrokontrolleren, får man en loop med høyt strømtrekk. Dette strømtrekket blir høyere jo flere I/O-er som er i bruk, noe som resulterer i at loopen i større grad vil fungere som en antenne med støy til resten av kretsens komponenter. </w:t>
+      </w:r>
+    </w:p>
+    <w:p>
+      <w:pPr>
+        <w:rPr>
+          <w:rFonts w:eastAsiaTheme="minorEastAsia"/>
+        </w:rPr>
+      </w:pPr>
+      <w:r>
+        <w:rPr>
+          <w:rFonts w:eastAsiaTheme="minorEastAsia"/>
+        </w:rPr>
+        <w:t xml:space="preserve">For å hindre dette, anbefales det i databladet å koble inn kondensatorer mellom </w:t>
+      </w:r>
+      <w:proofErr w:type="spellStart"/>
+      <w:r>
+        <w:rPr>
+          <w:rFonts w:eastAsiaTheme="minorEastAsia"/>
+        </w:rPr>
+        <w:t>Vcc</w:t>
+      </w:r>
+      <w:proofErr w:type="spellEnd"/>
+      <w:r>
+        <w:rPr>
+          <w:rFonts w:eastAsiaTheme="minorEastAsia"/>
+        </w:rPr>
+        <w:t xml:space="preserve"> og jord. Det spesifiseres at disse må kobles så fysisk nærme som mulig, slik at loopen vår med høyt strø</w:t>
+      </w:r>
+      <w:r>
+        <w:rPr>
+          <w:rFonts w:eastAsiaTheme="minorEastAsia"/>
+        </w:rPr>
+        <w:t xml:space="preserve">mtrekk blir så liten som mulig. Anbefalt størrelse på kondensatorene er 0,1uF. </w:t>
+      </w:r>
+    </w:p>
+    <w:p>
+      <w:pPr>
+        <w:rPr>
+          <w:rFonts w:eastAsiaTheme="minorEastAsia"/>
+        </w:rPr>
+      </w:pPr>
+    </w:p>
+    <w:p>
+      <w:pPr>
+        <w:rPr>
+          <w:rFonts w:eastAsiaTheme="minorEastAsia"/>
+        </w:rPr>
+      </w:pPr>
+    </w:p>
+    <w:p>
+      <w:pPr>
+        <w:rPr>
+          <w:rFonts w:eastAsiaTheme="minorEastAsia"/>
+        </w:rPr>
+      </w:pPr>
+    </w:p>
+    <w:p>
+      <w:pPr>
+        <w:rPr>
+          <w:rFonts w:eastAsiaTheme="minorEastAsia"/>
+        </w:rPr>
+      </w:pPr>
+    </w:p>
+    <w:p>
+      <w:pPr>
+        <w:rPr>
+          <w:rFonts w:eastAsiaTheme="minorEastAsia"/>
+        </w:rPr>
+      </w:pPr>
+    </w:p>
+    <w:p>
+      <w:pPr>
+        <w:rPr>
+          <w:rFonts w:eastAsiaTheme="minorEastAsia"/>
+        </w:rPr>
+      </w:pPr>
+      <w:proofErr w:type="spellStart"/>
+      <w:r>
+        <w:rPr>
+          <w:rFonts w:eastAsiaTheme="minorEastAsia"/>
+          <w:b/>
+        </w:rPr>
+        <w:t>Atmel</w:t>
+      </w:r>
+      <w:proofErr w:type="spellEnd"/>
+      <w:r>
+        <w:rPr>
+          <w:rFonts w:eastAsiaTheme="minorEastAsia"/>
+          <w:b/>
+        </w:rPr>
+        <w:t>-ICE (underoverskift)</w:t>
+      </w:r>
+      <w:bookmarkStart w:id="0" w:name="_GoBack"/>
+      <w:bookmarkEnd w:id="0"/>
+    </w:p>
+    <w:p>
+      <w:proofErr w:type="spellStart"/>
+      <w:r>
+        <w:t>Atmel</w:t>
+      </w:r>
+      <w:proofErr w:type="spellEnd"/>
+      <w:r>
+        <w:t xml:space="preserve">-ICE er et redskap for å programmere </w:t>
+      </w:r>
+      <w:proofErr w:type="spellStart"/>
+      <w:r>
+        <w:t>Atmel</w:t>
+      </w:r>
+      <w:proofErr w:type="spellEnd"/>
+      <w:r>
         <w:t xml:space="preserve"> </w:t>
       </w:r>
-    </w:p>
-    <w:p>
-      <w:pPr>
-        <w:rPr>
-          <w:rFonts w:eastAsiaTheme="minorEastAsia"/>
-        </w:rPr>
-      </w:pPr>
-      <w:r>
-        <w:rPr>
-          <w:rFonts w:eastAsiaTheme="minorEastAsia"/>
-        </w:rPr>
-        <w:t xml:space="preserve">Når man kobler til </w:t>
-      </w:r>
-      <w:proofErr w:type="spellStart"/>
-      <w:r>
-        <w:rPr>
-          <w:rFonts w:eastAsiaTheme="minorEastAsia"/>
-        </w:rPr>
-        <w:t>Vcc</w:t>
-      </w:r>
-      <w:proofErr w:type="spellEnd"/>
-      <w:r>
-        <w:rPr>
-          <w:rFonts w:eastAsiaTheme="minorEastAsia"/>
-        </w:rPr>
-        <w:t xml:space="preserve"> og jord på mikrokontrolleren, får man en loop med høyt strømtrekk. Dette strømtrekket blir høyere jo flere I/O-er som er i bruk, noe som resulterer i at loopen i større grad vil fungere som en antenne med støy til resten av kretsens komponenter. </w:t>
-      </w:r>
-    </w:p>
-    <w:p>
-      <w:pPr>
-        <w:rPr>
-          <w:rFonts w:eastAsiaTheme="minorEastAsia"/>
-        </w:rPr>
-      </w:pPr>
-      <w:r>
-        <w:rPr>
-          <w:rFonts w:eastAsiaTheme="minorEastAsia"/>
-        </w:rPr>
-        <w:t xml:space="preserve">For å hindre dette, anbefales det i databladet å koble inn kondensatorer mellom </w:t>
-      </w:r>
-      <w:proofErr w:type="spellStart"/>
-      <w:r>
-        <w:rPr>
-          <w:rFonts w:eastAsiaTheme="minorEastAsia"/>
-        </w:rPr>
-        <w:t>Vcc</w:t>
-      </w:r>
-      <w:proofErr w:type="spellEnd"/>
-      <w:r>
-        <w:rPr>
-          <w:rFonts w:eastAsiaTheme="minorEastAsia"/>
-        </w:rPr>
-        <w:t xml:space="preserve"> og jord. Det spesifiseres at disse må kobles så fysisk nærme som mulig, slik at loopen vår med høyt strø</w:t>
-      </w:r>
-      <w:r>
-        <w:rPr>
-          <w:rFonts w:eastAsiaTheme="minorEastAsia"/>
-        </w:rPr>
-        <w:t xml:space="preserve">mtrekk blir så liten som mulig. Anbefalt størrelse på kondensatorene er 0,1uF. </w:t>
-      </w:r>
-    </w:p>
-    <w:p>
-      <w:pPr>
-        <w:rPr>
-          <w:rFonts w:eastAsiaTheme="minorEastAsia"/>
-        </w:rPr>
-      </w:pPr>
-    </w:p>
-    <w:p>
-      <w:pPr>
-        <w:rPr>
-          <w:rFonts w:eastAsiaTheme="minorEastAsia"/>
-        </w:rPr>
-      </w:pPr>
-    </w:p>
-    <w:p>
-      <w:pPr>
-        <w:rPr>
-          <w:rFonts w:eastAsiaTheme="minorEastAsia"/>
-        </w:rPr>
-      </w:pPr>
-    </w:p>
-    <w:p>
-      <w:pPr>
-        <w:rPr>
-          <w:rFonts w:eastAsiaTheme="minorEastAsia"/>
-        </w:rPr>
-      </w:pPr>
-    </w:p>
-    <w:p>
-      <w:pPr>
-        <w:rPr>
-          <w:rFonts w:eastAsiaTheme="minorEastAsia"/>
-        </w:rPr>
-      </w:pPr>
-    </w:p>
-    <w:p>
-      <w:pPr>
-        <w:rPr>
-          <w:rFonts w:eastAsiaTheme="minorEastAsia"/>
-        </w:rPr>
-      </w:pPr>
-    </w:p>
-    <w:p>
+      <w:proofErr w:type="spellStart"/>
+      <w:r>
+        <w:t>AVR</w:t>
+      </w:r>
+      <w:proofErr w:type="spellEnd"/>
+      <w:r>
+        <w:t>-mikrokontrollere, ved å fungere som en overgang mellom kontrolleren og PC-en. Tabell for oppkobling fant vi i databladet, under avsnittet for SPI-target.</w:t>
+      </w:r>
+    </w:p>
+    <w:p>
+      <w:proofErr w:type="spellStart"/>
+      <w:r>
+        <w:t>SCK</w:t>
+      </w:r>
+      <w:proofErr w:type="spellEnd"/>
+      <w:r>
+        <w:t xml:space="preserve">, </w:t>
+      </w:r>
+      <w:proofErr w:type="spellStart"/>
+      <w:r>
+        <w:t>MISO</w:t>
+      </w:r>
+      <w:proofErr w:type="spellEnd"/>
+      <w:r>
+        <w:t xml:space="preserve"> og </w:t>
+      </w:r>
+      <w:proofErr w:type="spellStart"/>
+      <w:r>
+        <w:t>MOSI</w:t>
+      </w:r>
+      <w:proofErr w:type="spellEnd"/>
+      <w:r>
+        <w:t xml:space="preserve"> er alle pinner under PB på mikrokontrolleren, mens </w:t>
+      </w:r>
+      <w:proofErr w:type="spellStart"/>
+      <w:r>
+        <w:t>ground</w:t>
+      </w:r>
+      <w:proofErr w:type="spellEnd"/>
+      <w:r>
+        <w:t xml:space="preserve"> og </w:t>
+      </w:r>
+      <w:proofErr w:type="spellStart"/>
+      <w:r>
+        <w:t>VTG</w:t>
+      </w:r>
+      <w:proofErr w:type="spellEnd"/>
+      <w:r>
+        <w:t xml:space="preserve"> er henholdsvis jord og spenningsforsyning. </w:t>
+      </w:r>
+    </w:p>
+    <w:p>
+      <w:pPr>
+        <w:rPr>
+          <w:rFonts w:eastAsiaTheme="minorEastAsia"/>
+        </w:rPr>
+      </w:pPr>
       <w:r>
         <w:rPr>
           <w:noProof/>
           <w:lang w:eastAsia="nb-NO"/>
         </w:rPr>
         <w:drawing>
-          <wp:anchor distT="0" distB="0" distL="114300" distR="114300" simplePos="0" relativeHeight="251669504" behindDoc="0" locked="0" layoutInCell="1" allowOverlap="1" wp14:anchorId="2F3BEAB7" wp14:editId="3493D32B">
+          <wp:anchor distT="0" distB="0" distL="114300" distR="114300" simplePos="0" relativeHeight="251662336" behindDoc="0" locked="0" layoutInCell="1" allowOverlap="1" wp14:anchorId="47103921" wp14:editId="79F052EF">
             <wp:simplePos x="0" y="0"/>
             <wp:positionH relativeFrom="column">
-              <wp:posOffset>294418</wp:posOffset>
+              <wp:posOffset>751205</wp:posOffset>
             </wp:positionH>
             <wp:positionV relativeFrom="paragraph">
-              <wp:posOffset>473</wp:posOffset>
+              <wp:posOffset>110490</wp:posOffset>
+            </wp:positionV>
+            <wp:extent cx="4120515" cy="2080895"/>
+            <wp:effectExtent l="0" t="0" r="0" b="1905"/>
+            <wp:wrapTight wrapText="bothSides">
+              <wp:wrapPolygon edited="0">
+                <wp:start x="0" y="0"/>
+                <wp:lineTo x="0" y="21356"/>
+                <wp:lineTo x="21437" y="21356"/>
+                <wp:lineTo x="21437" y="0"/>
+                <wp:lineTo x="0" y="0"/>
+              </wp:wrapPolygon>
+            </wp:wrapTight>
+            <wp:docPr id="2" name="Bilde 2"/>
+            <wp:cNvGraphicFramePr>
+              <a:graphicFrameLocks xmlns:a="http://schemas.openxmlformats.org/drawingml/2006/main" noChangeAspect="1"/>
+            </wp:cNvGraphicFramePr>
+            <a:graphic xmlns:a="http://schemas.openxmlformats.org/drawingml/2006/main">
+              <a:graphicData uri="http://schemas.openxmlformats.org/drawingml/2006/picture">
+                <pic:pic xmlns:pic="http://schemas.openxmlformats.org/drawingml/2006/picture">
+                  <pic:nvPicPr>
+                    <pic:cNvPr id="1" name=""/>
+                    <pic:cNvPicPr/>
+                  </pic:nvPicPr>
+                  <pic:blipFill>
+                    <a:blip r:embed="rId11">
+                      <a:extLst>
+                        <a:ext uri="{28A0092B-C50C-407E-A947-70E740481C1C}">
+                          <a14:useLocalDpi xmlns:a14="http://schemas.microsoft.com/office/drawing/2010/main" val="0"/>
+                        </a:ext>
+                      </a:extLst>
+                    </a:blip>
+                    <a:stretch>
+                      <a:fillRect/>
+                    </a:stretch>
+                  </pic:blipFill>
+                  <pic:spPr>
+                    <a:xfrm>
+                      <a:off x="0" y="0"/>
+                      <a:ext cx="4120515" cy="2080895"/>
+                    </a:xfrm>
+                    <a:prstGeom prst="rect">
+                      <a:avLst/>
+                    </a:prstGeom>
+                  </pic:spPr>
+                </pic:pic>
+              </a:graphicData>
+            </a:graphic>
+            <wp14:sizeRelH relativeFrom="page">
+              <wp14:pctWidth>0</wp14:pctWidth>
+            </wp14:sizeRelH>
+            <wp14:sizeRelV relativeFrom="page">
+              <wp14:pctHeight>0</wp14:pctHeight>
+            </wp14:sizeRelV>
+          </wp:anchor>
+        </w:drawing>
+      </w:r>
+    </w:p>
+    <w:p>
+      <w:pPr>
+        <w:rPr>
+          <w:rFonts w:eastAsiaTheme="minorEastAsia"/>
+        </w:rPr>
+      </w:pPr>
+    </w:p>
+    <w:p>
+      <w:pPr>
+        <w:rPr>
+          <w:rFonts w:eastAsiaTheme="minorEastAsia"/>
+        </w:rPr>
+      </w:pPr>
+    </w:p>
+    <w:p/>
+    <w:p/>
+    <w:p/>
+    <w:p/>
+    <w:p/>
+    <w:p/>
+    <w:p/>
+    <w:p>
+      <w:r>
+        <w:rPr>
+          <w:noProof/>
+          <w:lang w:eastAsia="nb-NO"/>
+        </w:rPr>
+        <w:drawing>
+          <wp:anchor distT="0" distB="0" distL="114300" distR="114300" simplePos="0" relativeHeight="251669504" behindDoc="0" locked="0" layoutInCell="1" allowOverlap="1" wp14:anchorId="2F3BEAB7" wp14:editId="54A40043">
+            <wp:simplePos x="0" y="0"/>
+            <wp:positionH relativeFrom="column">
+              <wp:posOffset>292794</wp:posOffset>
+            </wp:positionH>
+            <wp:positionV relativeFrom="paragraph">
+              <wp:posOffset>326892</wp:posOffset>
             </wp:positionV>
             <wp:extent cx="5146675" cy="2797175"/>
             <wp:effectExtent l="0" t="0" r="9525" b="0"/>
@@ -1243,136 +1055,108 @@
         </w:drawing>
       </w:r>
     </w:p>
-    <w:p/>
-    <w:p>
-      <w:proofErr w:type="spellStart"/>
-      <w:r>
-        <w:t>Atmel</w:t>
-      </w:r>
-      <w:proofErr w:type="spellEnd"/>
-      <w:r>
-        <w:t xml:space="preserve">-ICE er et redskap for å programmere </w:t>
-      </w:r>
-      <w:proofErr w:type="spellStart"/>
-      <w:r>
-        <w:t>Atmel</w:t>
-      </w:r>
-      <w:proofErr w:type="spellEnd"/>
-      <w:r>
-        <w:t xml:space="preserve"> </w:t>
-      </w:r>
-      <w:bookmarkStart w:id="0" w:name="_GoBack"/>
-      <w:bookmarkEnd w:id="0"/>
-      <w:r>
-        <w:t>AVR-mikrokontrollere.</w:t>
-      </w:r>
-    </w:p>
-    <w:p/>
-    <w:p/>
-    <w:p/>
-    <w:p/>
-    <w:p>
-      <w:r>
-        <w:t xml:space="preserve">Videre tegnet vi inn oppkoblingen for en </w:t>
-      </w:r>
-      <w:proofErr w:type="spellStart"/>
-      <w:r>
-        <w:t>Atmel</w:t>
-      </w:r>
-      <w:proofErr w:type="spellEnd"/>
-      <w:r>
-        <w:t xml:space="preserve">-ICE. Denne ble som en overgang mellom mikrokontrolleren og </w:t>
-      </w:r>
-      <w:proofErr w:type="spellStart"/>
-      <w:r>
-        <w:t>pcen</w:t>
-      </w:r>
-      <w:proofErr w:type="spellEnd"/>
-      <w:r>
-        <w:t xml:space="preserve">, slik at vi kunne programmere </w:t>
-      </w:r>
-      <w:proofErr w:type="spellStart"/>
-      <w:r>
-        <w:t>Atmega</w:t>
-      </w:r>
-      <w:proofErr w:type="spellEnd"/>
-      <w:r>
-        <w:t>-en våres.</w:t>
-      </w:r>
-      <w:r>
-        <w:t xml:space="preserve"> Tabell for oppkobling fant vi under avsnittet for SPI-t</w:t>
-      </w:r>
-      <w:r>
-        <w:t xml:space="preserve">arget, i databladet til ICE-en. </w:t>
-      </w:r>
-      <w:proofErr w:type="spellStart"/>
-      <w:r>
-        <w:t>SCK</w:t>
-      </w:r>
-      <w:proofErr w:type="spellEnd"/>
-      <w:r>
-        <w:t xml:space="preserve">, </w:t>
-      </w:r>
-      <w:proofErr w:type="spellStart"/>
-      <w:r>
-        <w:t>MISO</w:t>
-      </w:r>
-      <w:proofErr w:type="spellEnd"/>
-      <w:r>
-        <w:t xml:space="preserve"> og </w:t>
-      </w:r>
-      <w:proofErr w:type="spellStart"/>
-      <w:r>
-        <w:t>MOSI</w:t>
-      </w:r>
-      <w:proofErr w:type="spellEnd"/>
-      <w:r>
-        <w:t xml:space="preserve"> er alle pinner under PB på mikrokontrolleren, mens </w:t>
-      </w:r>
-      <w:proofErr w:type="spellStart"/>
-      <w:r>
-        <w:t>ground</w:t>
-      </w:r>
-      <w:proofErr w:type="spellEnd"/>
-      <w:r>
-        <w:t xml:space="preserve"> og </w:t>
-      </w:r>
-      <w:proofErr w:type="spellStart"/>
-      <w:r>
-        <w:t>VTG</w:t>
-      </w:r>
-      <w:proofErr w:type="spellEnd"/>
-      <w:r>
-        <w:t xml:space="preserve"> er henholdsvis jord og spenningsforsyning. </w:t>
-      </w:r>
-    </w:p>
-    <w:p>
+    <w:p>
+      <w:pPr>
+        <w:rPr>
+          <w:b/>
+        </w:rPr>
+      </w:pPr>
+      <w:r>
+        <w:rPr>
+          <w:b/>
+        </w:rPr>
+        <w:t>Reset-funksjon (underoverskrift)</w:t>
+      </w:r>
+    </w:p>
+    <w:p>
+      <w:proofErr w:type="spellStart"/>
+      <w:r>
+        <w:t>Resetbryteren</w:t>
+      </w:r>
+      <w:proofErr w:type="spellEnd"/>
+      <w:r>
+        <w:t xml:space="preserve"> har som funksjon å </w:t>
+      </w:r>
+      <w:proofErr w:type="spellStart"/>
+      <w:r>
+        <w:t>initialisere</w:t>
+      </w:r>
+      <w:proofErr w:type="spellEnd"/>
+      <w:r>
+        <w:t xml:space="preserve"> all I/O, og sette program-</w:t>
+      </w:r>
+      <w:proofErr w:type="spellStart"/>
+      <w:r>
+        <w:t>counteren</w:t>
+      </w:r>
+      <w:proofErr w:type="spellEnd"/>
+      <w:r>
+        <w:t xml:space="preserve"> vår til null. I praksis lar den </w:t>
+      </w:r>
+      <w:proofErr w:type="gramStart"/>
+      <w:r>
+        <w:t>oss ”</w:t>
+      </w:r>
+      <w:proofErr w:type="spellStart"/>
+      <w:r>
+        <w:t>restarte</w:t>
+      </w:r>
+      <w:proofErr w:type="spellEnd"/>
+      <w:proofErr w:type="gramEnd"/>
+      <w:r>
+        <w:t xml:space="preserve">” mikrokontrolleren. </w:t>
+      </w:r>
+    </w:p>
+    <w:p>
+      <w:r>
+        <w:t xml:space="preserve">Reset-funksjonen i Atmega168 er aktiv lav. Det vil si at vi aktiverer den når koblingen til pinnen går til jord. Dette gjøres med en ekstern kobling. </w:t>
+      </w:r>
+    </w:p>
+    <w:p>
+      <w:r>
+        <w:t xml:space="preserve">For å hindre/redusere støy som kan aktivere reset-funksjonen, har mikrokontrolleren en </w:t>
+      </w:r>
+      <w:proofErr w:type="gramStart"/>
+      <w:r>
+        <w:t>intern ”pull</w:t>
+      </w:r>
+      <w:proofErr w:type="gramEnd"/>
+      <w:r>
+        <w:t xml:space="preserve">-up” motstand. Databladet spesifiserer at den interne motstanden kan være utilstrekkelig i miljøer med mye støy, og at det vil resultere i sporadiske aktiveringer av reset-funksjonen.  </w:t>
+      </w:r>
+    </w:p>
+    <w:p>
+      <w:pPr>
+        <w:rPr>
+          <w:rFonts w:eastAsiaTheme="minorEastAsia"/>
+        </w:rPr>
+      </w:pPr>
       <w:r>
         <w:rPr>
           <w:noProof/>
           <w:lang w:eastAsia="nb-NO"/>
         </w:rPr>
         <w:drawing>
-          <wp:anchor distT="0" distB="0" distL="114300" distR="114300" simplePos="0" relativeHeight="251662336" behindDoc="0" locked="0" layoutInCell="1" allowOverlap="1" wp14:anchorId="47103921" wp14:editId="4AB98ADE">
+          <wp:anchor distT="0" distB="0" distL="114300" distR="114300" simplePos="0" relativeHeight="251684864" behindDoc="0" locked="0" layoutInCell="1" allowOverlap="1" wp14:anchorId="0BC938E5" wp14:editId="41986BF4">
             <wp:simplePos x="0" y="0"/>
             <wp:positionH relativeFrom="column">
-              <wp:posOffset>408940</wp:posOffset>
+              <wp:posOffset>2922905</wp:posOffset>
             </wp:positionH>
             <wp:positionV relativeFrom="paragraph">
-              <wp:posOffset>141605</wp:posOffset>
+              <wp:posOffset>514985</wp:posOffset>
             </wp:positionV>
-            <wp:extent cx="5054600" cy="2552700"/>
-            <wp:effectExtent l="0" t="0" r="0" b="12700"/>
+            <wp:extent cx="2804795" cy="1389380"/>
+            <wp:effectExtent l="0" t="0" r="0" b="7620"/>
             <wp:wrapTight wrapText="bothSides">
               <wp:wrapPolygon edited="0">
                 <wp:start x="0" y="0"/>
-                <wp:lineTo x="0" y="21493"/>
-                <wp:lineTo x="21491" y="21493"/>
-                <wp:lineTo x="21491" y="0"/>
+                <wp:lineTo x="0" y="21324"/>
+                <wp:lineTo x="21321" y="21324"/>
+                <wp:lineTo x="21321" y="0"/>
                 <wp:lineTo x="0" y="0"/>
               </wp:wrapPolygon>
             </wp:wrapTight>
-            <wp:docPr id="2" name="Bilde 2"/>
+            <wp:docPr id="7" name="Bilde 7" descr="/Volumes/C/Users/Barstad/Desktop/Screenshots eagle/Prosjekt1PullupReset.JPG"/>
             <wp:cNvGraphicFramePr>
               <a:graphicFrameLocks xmlns:a="http://schemas.openxmlformats.org/drawingml/2006/main" noChangeAspect="1"/>
             </wp:cNvGraphicFramePr>
@@ -1380,8 +1164,10 @@
               <a:graphicData uri="http://schemas.openxmlformats.org/drawingml/2006/picture">
                 <pic:pic xmlns:pic="http://schemas.openxmlformats.org/drawingml/2006/picture">
                   <pic:nvPicPr>
-                    <pic:cNvPr id="1" name=""/>
-                    <pic:cNvPicPr/>
+                    <pic:cNvPr id="0" name="Picture 1" descr="/Volumes/C/Users/Barstad/Desktop/Screenshots eagle/Prosjekt1PullupReset.JPG"/>
+                    <pic:cNvPicPr>
+                      <a:picLocks noChangeAspect="1" noChangeArrowheads="1"/>
+                    </pic:cNvPicPr>
                   </pic:nvPicPr>
                   <pic:blipFill>
                     <a:blip r:embed="rId13">
@@ -1391,18 +1177,23 @@
                         </a:ext>
                       </a:extLst>
                     </a:blip>
+                    <a:srcRect/>
                     <a:stretch>
                       <a:fillRect/>
                     </a:stretch>
                   </pic:blipFill>
-                  <pic:spPr>
+                  <pic:spPr bwMode="auto">
                     <a:xfrm>
                       <a:off x="0" y="0"/>
-                      <a:ext cx="5054600" cy="2552700"/>
+                      <a:ext cx="2804795" cy="1389380"/>
                     </a:xfrm>
                     <a:prstGeom prst="rect">
                       <a:avLst/>
                     </a:prstGeom>
+                    <a:noFill/>
+                    <a:ln>
+                      <a:noFill/>
+                    </a:ln>
                   </pic:spPr>
                 </pic:pic>
               </a:graphicData>
@@ -1416,8 +1207,152 @@
           </wp:anchor>
         </w:drawing>
       </w:r>
-    </w:p>
-    <w:p/>
+      <w:r>
+        <w:t xml:space="preserve">For å sikre oss mot uventede resetter, koblet vi opp en </w:t>
+      </w:r>
+      <w:proofErr w:type="gramStart"/>
+      <w:r>
+        <w:t>ekstern ”pull</w:t>
+      </w:r>
+      <w:proofErr w:type="gramEnd"/>
+      <w:r>
+        <w:t xml:space="preserve">-up” reset. Denne står med konstant 5V inn på PC6, og vil gå lav dersom </w:t>
+      </w:r>
+      <w:proofErr w:type="spellStart"/>
+      <w:r>
+        <w:t>resetbryteren</w:t>
+      </w:r>
+      <w:proofErr w:type="spellEnd"/>
+      <w:r>
+        <w:t xml:space="preserve"> blir trykket. Ved å koble inn en motstand på 100k</w:t>
+      </w:r>
+      <m:oMath>
+        <m:r>
+          <m:rPr>
+            <m:sty m:val="p"/>
+          </m:rPr>
+          <w:rPr>
+            <w:rFonts w:ascii="Cambria Math" w:hAnsi="Cambria Math"/>
+          </w:rPr>
+          <m:t>Ω</m:t>
+        </m:r>
+      </m:oMath>
+      <w:r>
+        <w:rPr>
+          <w:rFonts w:eastAsiaTheme="minorEastAsia"/>
+        </w:rPr>
+        <w:t>, så:</w:t>
+      </w:r>
+    </w:p>
+    <w:p>
+      <w:pPr>
+        <w:pStyle w:val="Listeavsnitt"/>
+        <w:numPr>
+          <w:ilvl w:val="0"/>
+          <w:numId w:val="4"/>
+        </w:numPr>
+      </w:pPr>
+      <w:r>
+        <w:rPr>
+          <w:rFonts w:eastAsiaTheme="minorEastAsia"/>
+        </w:rPr>
+        <w:t>Hindrer vi sporadiske resetter.</w:t>
+      </w:r>
+    </w:p>
+    <w:p>
+      <w:pPr>
+        <w:pStyle w:val="Listeavsnitt"/>
+        <w:numPr>
+          <w:ilvl w:val="0"/>
+          <w:numId w:val="4"/>
+        </w:numPr>
+      </w:pPr>
+      <w:r>
+        <w:rPr>
+          <w:rFonts w:eastAsiaTheme="minorEastAsia"/>
+        </w:rPr>
+        <w:t xml:space="preserve">Hindrer vi </w:t>
+      </w:r>
+      <w:r>
+        <w:rPr>
+          <w:rFonts w:eastAsiaTheme="minorEastAsia"/>
+        </w:rPr>
+        <w:t xml:space="preserve">kortslutning mellom </w:t>
+      </w:r>
+      <w:proofErr w:type="spellStart"/>
+      <w:r>
+        <w:rPr>
+          <w:rFonts w:eastAsiaTheme="minorEastAsia"/>
+        </w:rPr>
+        <w:t>Vcc</w:t>
+      </w:r>
+      <w:proofErr w:type="spellEnd"/>
+      <w:r>
+        <w:rPr>
+          <w:rFonts w:eastAsiaTheme="minorEastAsia"/>
+        </w:rPr>
+        <w:t xml:space="preserve"> og jord når bryteren blir trykt</w:t>
+      </w:r>
+      <w:r>
+        <w:rPr>
+          <w:rFonts w:eastAsiaTheme="minorEastAsia"/>
+        </w:rPr>
+        <w:t>.</w:t>
+      </w:r>
+    </w:p>
+    <w:p>
+      <w:pPr>
+        <w:pStyle w:val="Listeavsnitt"/>
+        <w:numPr>
+          <w:ilvl w:val="0"/>
+          <w:numId w:val="4"/>
+        </w:numPr>
+      </w:pPr>
+      <w:r>
+        <w:rPr>
+          <w:rFonts w:eastAsiaTheme="minorEastAsia"/>
+        </w:rPr>
+        <w:t>R</w:t>
+      </w:r>
+      <w:r>
+        <w:rPr>
+          <w:rFonts w:eastAsiaTheme="minorEastAsia"/>
+        </w:rPr>
+        <w:t>eduserer</w:t>
+      </w:r>
+      <w:r>
+        <w:rPr>
+          <w:rFonts w:eastAsiaTheme="minorEastAsia"/>
+        </w:rPr>
+        <w:t xml:space="preserve"> vi</w:t>
+      </w:r>
+      <w:r>
+        <w:rPr>
+          <w:rFonts w:eastAsiaTheme="minorEastAsia"/>
+        </w:rPr>
+        <w:t xml:space="preserve"> strøm- og </w:t>
+      </w:r>
+      <w:proofErr w:type="spellStart"/>
+      <w:r>
+        <w:rPr>
+          <w:rFonts w:eastAsiaTheme="minorEastAsia"/>
+        </w:rPr>
+        <w:t>spenningspeaks</w:t>
+      </w:r>
+      <w:proofErr w:type="spellEnd"/>
+      <w:r>
+        <w:rPr>
+          <w:rFonts w:eastAsiaTheme="minorEastAsia"/>
+        </w:rPr>
+        <w:t xml:space="preserve"> fra kondensa</w:t>
+      </w:r>
+      <w:r>
+        <w:rPr>
+          <w:rFonts w:eastAsiaTheme="minorEastAsia"/>
+        </w:rPr>
+        <w:t>torene når bryteren blir trykt.</w:t>
+      </w:r>
+    </w:p>
     <w:p/>
     <w:p/>
     <w:p/>

</xml_diff>